<commit_message>
updates to the resume
</commit_message>
<xml_diff>
--- a/public/images/resume.docx
+++ b/public/images/resume.docx
@@ -2265,23 +2265,53 @@
           <w:sz w:val="21"/>
           <w:szCs w:val="21"/>
         </w:rPr>
-        <w:t xml:space="preserve">to be used by </w:t>
-      </w:r>
-      <w:r>
-        <w:rPr>
-          <w:rFonts w:ascii="Times New Roman" w:hAnsi="Times New Roman" w:cs="Times New Roman"/>
-          <w:sz w:val="21"/>
-          <w:szCs w:val="21"/>
-        </w:rPr>
-        <w:t>our International Trading</w:t>
-      </w:r>
-      <w:r>
-        <w:rPr>
-          <w:rFonts w:ascii="Times New Roman" w:hAnsi="Times New Roman" w:cs="Times New Roman"/>
-          <w:sz w:val="21"/>
-          <w:szCs w:val="21"/>
-        </w:rPr>
-        <w:t xml:space="preserve"> team for database accounts mapping</w:t>
+        <w:t xml:space="preserve">to be </w:t>
+      </w:r>
+      <w:r>
+        <w:rPr>
+          <w:rFonts w:ascii="Times New Roman" w:hAnsi="Times New Roman" w:cs="Times New Roman"/>
+          <w:sz w:val="21"/>
+          <w:szCs w:val="21"/>
+        </w:rPr>
+        <w:t xml:space="preserve">used by </w:t>
+      </w:r>
+      <w:r>
+        <w:rPr>
+          <w:rFonts w:ascii="Times New Roman" w:hAnsi="Times New Roman" w:cs="Times New Roman"/>
+          <w:b/>
+          <w:bCs/>
+          <w:sz w:val="21"/>
+          <w:szCs w:val="21"/>
+        </w:rPr>
+        <w:t>CIBC</w:t>
+      </w:r>
+      <w:r>
+        <w:rPr>
+          <w:rFonts w:ascii="Times New Roman" w:hAnsi="Times New Roman" w:cs="Times New Roman"/>
+          <w:b/>
+          <w:bCs/>
+          <w:sz w:val="21"/>
+          <w:szCs w:val="21"/>
+        </w:rPr>
+        <w:t xml:space="preserve"> International Trading</w:t>
+      </w:r>
+      <w:r>
+        <w:rPr>
+          <w:rFonts w:ascii="Times New Roman" w:hAnsi="Times New Roman" w:cs="Times New Roman"/>
+          <w:b/>
+          <w:bCs/>
+          <w:sz w:val="21"/>
+          <w:szCs w:val="21"/>
+        </w:rPr>
+        <w:t xml:space="preserve"> team</w:t>
+      </w:r>
+      <w:r>
+        <w:rPr>
+          <w:rFonts w:ascii="Times New Roman" w:hAnsi="Times New Roman" w:cs="Times New Roman"/>
+          <w:sz w:val="21"/>
+          <w:szCs w:val="21"/>
+        </w:rPr>
+        <w:t xml:space="preserve"> for database accounts mapping</w:t>
       </w:r>
       <w:r>
         <w:rPr>
@@ -2356,7 +2386,15 @@
           <w:sz w:val="21"/>
           <w:szCs w:val="21"/>
         </w:rPr>
-        <w:t xml:space="preserve">Delivered real-time application support for </w:t>
+        <w:t>Provided</w:t>
+      </w:r>
+      <w:r>
+        <w:rPr>
+          <w:rFonts w:ascii="Times New Roman" w:hAnsi="Times New Roman" w:cs="Times New Roman"/>
+          <w:sz w:val="21"/>
+          <w:szCs w:val="21"/>
+        </w:rPr>
+        <w:t xml:space="preserve"> real-time application support for </w:t>
       </w:r>
       <w:r>
         <w:rPr>
@@ -2406,17 +2444,15 @@
           <w:sz w:val="21"/>
           <w:szCs w:val="21"/>
         </w:rPr>
-        <w:t xml:space="preserve"> as well as internal and external clients, which resulted in </w:t>
-      </w:r>
-      <w:r>
-        <w:rPr>
-          <w:rFonts w:ascii="Times New Roman" w:hAnsi="Times New Roman" w:cs="Times New Roman"/>
-          <w:b/>
-          <w:bCs/>
-          <w:sz w:val="21"/>
-          <w:szCs w:val="21"/>
-        </w:rPr>
-        <w:t>mitigating</w:t>
+        <w:t xml:space="preserve"> as well as internal and external clients, </w:t>
+      </w:r>
+      <w:r>
+        <w:rPr>
+          <w:rFonts w:ascii="Times New Roman" w:hAnsi="Times New Roman" w:cs="Times New Roman"/>
+          <w:sz w:val="21"/>
+          <w:szCs w:val="21"/>
+        </w:rPr>
+        <w:t>ensuring</w:t>
       </w:r>
       <w:r>
         <w:rPr>
@@ -2442,7 +2478,41 @@
           <w:sz w:val="21"/>
           <w:szCs w:val="21"/>
         </w:rPr>
-        <w:t xml:space="preserve"> while ensuring all </w:t>
+        <w:t xml:space="preserve"> </w:t>
+      </w:r>
+      <w:r>
+        <w:rPr>
+          <w:rFonts w:ascii="Times New Roman" w:hAnsi="Times New Roman" w:cs="Times New Roman"/>
+          <w:sz w:val="21"/>
+          <w:szCs w:val="21"/>
+        </w:rPr>
+        <w:t xml:space="preserve">is </w:t>
+      </w:r>
+      <w:r>
+        <w:rPr>
+          <w:rFonts w:ascii="Times New Roman" w:hAnsi="Times New Roman" w:cs="Times New Roman"/>
+          <w:b/>
+          <w:bCs/>
+          <w:sz w:val="21"/>
+          <w:szCs w:val="21"/>
+        </w:rPr>
+        <w:t>mitigated</w:t>
+      </w:r>
+      <w:r>
+        <w:rPr>
+          <w:rFonts w:ascii="Times New Roman" w:hAnsi="Times New Roman" w:cs="Times New Roman"/>
+          <w:sz w:val="21"/>
+          <w:szCs w:val="21"/>
+        </w:rPr>
+        <w:t xml:space="preserve"> and</w:t>
+      </w:r>
+      <w:r>
+        <w:rPr>
+          <w:rFonts w:ascii="Times New Roman" w:hAnsi="Times New Roman" w:cs="Times New Roman"/>
+          <w:sz w:val="21"/>
+          <w:szCs w:val="21"/>
+        </w:rPr>
+        <w:t xml:space="preserve"> all </w:t>
       </w:r>
       <w:r>
         <w:rPr>
@@ -2485,53 +2555,7 @@
           <w:sz w:val="21"/>
           <w:szCs w:val="21"/>
         </w:rPr>
-        <w:t xml:space="preserve">Created scripts </w:t>
-      </w:r>
-      <w:r>
-        <w:rPr>
-          <w:rFonts w:ascii="Times New Roman" w:hAnsi="Times New Roman" w:cs="Times New Roman"/>
-          <w:sz w:val="21"/>
-          <w:szCs w:val="21"/>
-        </w:rPr>
-        <w:t xml:space="preserve">with </w:t>
-      </w:r>
-      <w:r>
-        <w:rPr>
-          <w:rFonts w:ascii="Times New Roman" w:hAnsi="Times New Roman" w:cs="Times New Roman"/>
-          <w:b/>
-          <w:bCs/>
-          <w:sz w:val="21"/>
-          <w:szCs w:val="21"/>
-        </w:rPr>
-        <w:t>Shell Script</w:t>
-      </w:r>
-      <w:r>
-        <w:rPr>
-          <w:rFonts w:ascii="Times New Roman" w:hAnsi="Times New Roman" w:cs="Times New Roman"/>
-          <w:b/>
-          <w:bCs/>
-          <w:sz w:val="21"/>
-          <w:szCs w:val="21"/>
-        </w:rPr>
-        <w:t>, Python</w:t>
-      </w:r>
-      <w:r>
-        <w:rPr>
-          <w:rFonts w:ascii="Times New Roman" w:hAnsi="Times New Roman" w:cs="Times New Roman"/>
-          <w:sz w:val="21"/>
-          <w:szCs w:val="21"/>
-        </w:rPr>
-        <w:t xml:space="preserve"> &amp; </w:t>
-      </w:r>
-      <w:r>
-        <w:rPr>
-          <w:rFonts w:ascii="Times New Roman" w:hAnsi="Times New Roman" w:cs="Times New Roman"/>
-          <w:b/>
-          <w:bCs/>
-          <w:sz w:val="21"/>
-          <w:szCs w:val="21"/>
-        </w:rPr>
-        <w:t>Grafana</w:t>
+        <w:t>Implemented various health checking</w:t>
       </w:r>
       <w:r>
         <w:rPr>
@@ -2544,42 +2568,12 @@
       <w:r>
         <w:rPr>
           <w:rFonts w:ascii="Times New Roman" w:hAnsi="Times New Roman" w:cs="Times New Roman"/>
-          <w:sz w:val="21"/>
-          <w:szCs w:val="21"/>
-        </w:rPr>
-        <w:t xml:space="preserve">to </w:t>
-      </w:r>
-      <w:r>
-        <w:rPr>
-          <w:rFonts w:ascii="Times New Roman" w:hAnsi="Times New Roman" w:cs="Times New Roman"/>
-          <w:sz w:val="21"/>
-          <w:szCs w:val="21"/>
-        </w:rPr>
-        <w:t>monitor</w:t>
-      </w:r>
-      <w:r>
-        <w:rPr>
-          <w:rFonts w:ascii="Times New Roman" w:hAnsi="Times New Roman" w:cs="Times New Roman"/>
-          <w:sz w:val="21"/>
-          <w:szCs w:val="21"/>
-        </w:rPr>
-        <w:t xml:space="preserve"> indicators</w:t>
-      </w:r>
-      <w:r>
-        <w:rPr>
-          <w:rFonts w:ascii="Times New Roman" w:hAnsi="Times New Roman" w:cs="Times New Roman"/>
-          <w:sz w:val="21"/>
-          <w:szCs w:val="21"/>
-        </w:rPr>
-        <w:t xml:space="preserve"> of server health such as CPU Usage, Disk Space &amp; </w:t>
-      </w:r>
-      <w:r>
-        <w:rPr>
-          <w:rFonts w:ascii="Times New Roman" w:hAnsi="Times New Roman" w:cs="Times New Roman"/>
-          <w:sz w:val="21"/>
-          <w:szCs w:val="21"/>
-        </w:rPr>
-        <w:t>live</w:t>
+          <w:b/>
+          <w:bCs/>
+          <w:sz w:val="21"/>
+          <w:szCs w:val="21"/>
+        </w:rPr>
+        <w:t>Bash</w:t>
       </w:r>
       <w:r>
         <w:rPr>
@@ -2592,42 +2586,64 @@
       <w:r>
         <w:rPr>
           <w:rFonts w:ascii="Times New Roman" w:hAnsi="Times New Roman" w:cs="Times New Roman"/>
-          <w:sz w:val="21"/>
-          <w:szCs w:val="21"/>
-        </w:rPr>
-        <w:t>processes</w:t>
-      </w:r>
-      <w:r>
-        <w:rPr>
-          <w:rFonts w:ascii="Times New Roman" w:hAnsi="Times New Roman" w:cs="Times New Roman"/>
-          <w:sz w:val="21"/>
-          <w:szCs w:val="21"/>
-        </w:rPr>
-        <w:t>, which</w:t>
-      </w:r>
-      <w:r>
-        <w:rPr>
-          <w:rFonts w:ascii="Times New Roman" w:hAnsi="Times New Roman" w:cs="Times New Roman"/>
-          <w:sz w:val="21"/>
-          <w:szCs w:val="21"/>
-        </w:rPr>
-        <w:t xml:space="preserve"> alerted</w:t>
-      </w:r>
-      <w:r>
-        <w:rPr>
-          <w:rFonts w:ascii="Times New Roman" w:hAnsi="Times New Roman" w:cs="Times New Roman"/>
-          <w:sz w:val="21"/>
-          <w:szCs w:val="21"/>
-        </w:rPr>
-        <w:t xml:space="preserve"> the </w:t>
-      </w:r>
-      <w:r>
-        <w:rPr>
-          <w:rFonts w:ascii="Times New Roman" w:hAnsi="Times New Roman" w:cs="Times New Roman"/>
-          <w:sz w:val="21"/>
-          <w:szCs w:val="21"/>
-        </w:rPr>
-        <w:t xml:space="preserve">health of 25+ servers to the </w:t>
+          <w:b/>
+          <w:bCs/>
+          <w:sz w:val="21"/>
+          <w:szCs w:val="21"/>
+        </w:rPr>
+        <w:t>Shell</w:t>
+      </w:r>
+      <w:r>
+        <w:rPr>
+          <w:rFonts w:ascii="Times New Roman" w:hAnsi="Times New Roman" w:cs="Times New Roman"/>
+          <w:b/>
+          <w:bCs/>
+          <w:sz w:val="21"/>
+          <w:szCs w:val="21"/>
+        </w:rPr>
+        <w:t xml:space="preserve"> &amp;</w:t>
+      </w:r>
+      <w:r>
+        <w:rPr>
+          <w:rFonts w:ascii="Times New Roman" w:hAnsi="Times New Roman" w:cs="Times New Roman"/>
+          <w:b/>
+          <w:bCs/>
+          <w:sz w:val="21"/>
+          <w:szCs w:val="21"/>
+        </w:rPr>
+        <w:t xml:space="preserve"> Python</w:t>
+      </w:r>
+      <w:r>
+        <w:rPr>
+          <w:rFonts w:ascii="Times New Roman" w:hAnsi="Times New Roman" w:cs="Times New Roman"/>
+          <w:sz w:val="21"/>
+          <w:szCs w:val="21"/>
+        </w:rPr>
+        <w:t xml:space="preserve"> scripts reporting metrics into Grafana dashboards for monitoring process and server health of </w:t>
+      </w:r>
+      <w:r>
+        <w:rPr>
+          <w:rFonts w:ascii="Times New Roman" w:hAnsi="Times New Roman" w:cs="Times New Roman"/>
+          <w:sz w:val="21"/>
+          <w:szCs w:val="21"/>
+        </w:rPr>
+        <w:t xml:space="preserve">25+ </w:t>
+      </w:r>
+      <w:r>
+        <w:rPr>
+          <w:rFonts w:ascii="Times New Roman" w:hAnsi="Times New Roman" w:cs="Times New Roman"/>
+          <w:sz w:val="21"/>
+          <w:szCs w:val="21"/>
+        </w:rPr>
+        <w:t>entities</w:t>
+      </w:r>
+      <w:r>
+        <w:rPr>
+          <w:rFonts w:ascii="Times New Roman" w:hAnsi="Times New Roman" w:cs="Times New Roman"/>
+          <w:sz w:val="21"/>
+          <w:szCs w:val="21"/>
+        </w:rPr>
+        <w:t xml:space="preserve"> to the </w:t>
       </w:r>
       <w:r>
         <w:rPr>

</xml_diff>